<commit_message>
BS und BM 24.10.2018
</commit_message>
<xml_diff>
--- a/Berufsschule/Elektrotechnik/AUF 2.7. Antriebstechnik mit elektrischen Maschinen/AUF 2.7.2. Rotierende Maschinen/Drehstromantriebe.docx
+++ b/Berufsschule/Elektrotechnik/AUF 2.7. Antriebstechnik mit elektrischen Maschinen/AUF 2.7.2. Rotierende Maschinen/Drehstromantriebe.docx
@@ -9,8 +9,6 @@
           <w:lang w:val="de-CH"/>
         </w:rPr>
       </w:pPr>
-      <w:bookmarkStart w:id="0" w:name="_GoBack"/>
-      <w:bookmarkEnd w:id="0"/>
       <w:r>
         <w:rPr>
           <w:lang w:val="de-CH"/>
@@ -774,11 +772,11 @@
                               <w:ind w:left="0"/>
                               <w:jc w:val="center"/>
                             </w:pPr>
-                            <w:permStart w:id="1977292697" w:edGrp="everyone"/>
+                            <w:permStart w:id="1234187075" w:edGrp="everyone"/>
                             <w:r>
-                              <w:t>...</w:t>
+                              <w:t xml:space="preserve">Drehfeld </w:t>
                             </w:r>
-                            <w:permEnd w:id="1977292697"/>
+                            <w:permEnd w:id="1234187075"/>
                           </w:p>
                         </w:txbxContent>
                       </wps:txbx>
@@ -830,11 +828,11 @@
                         <w:ind w:left="0"/>
                         <w:jc w:val="center"/>
                       </w:pPr>
-                      <w:permStart w:id="1977292697" w:edGrp="everyone"/>
+                      <w:permStart w:id="1234187075" w:edGrp="everyone"/>
                       <w:r>
-                        <w:t>...</w:t>
+                        <w:t xml:space="preserve">Drehfeld </w:t>
                       </w:r>
-                      <w:permEnd w:id="1977292697"/>
+                      <w:permEnd w:id="1234187075"/>
                     </w:p>
                   </w:txbxContent>
                 </v:textbox>
@@ -908,11 +906,11 @@
                               <w:ind w:left="0"/>
                               <w:jc w:val="center"/>
                             </w:pPr>
-                            <w:permStart w:id="1833448203" w:edGrp="everyone"/>
+                            <w:permStart w:id="1211977618" w:edGrp="everyone"/>
                             <w:r>
-                              <w:t>....</w:t>
+                              <w:t xml:space="preserve">Läuferfeld synchron </w:t>
                             </w:r>
-                            <w:permEnd w:id="1833448203"/>
+                            <w:permEnd w:id="1211977618"/>
                           </w:p>
                         </w:txbxContent>
                       </wps:txbx>
@@ -946,11 +944,11 @@
                         <w:ind w:left="0"/>
                         <w:jc w:val="center"/>
                       </w:pPr>
-                      <w:permStart w:id="1833448203" w:edGrp="everyone"/>
+                      <w:permStart w:id="1211977618" w:edGrp="everyone"/>
                       <w:r>
-                        <w:t>....</w:t>
+                        <w:t xml:space="preserve">Läuferfeld synchron </w:t>
                       </w:r>
-                      <w:permEnd w:id="1833448203"/>
+                      <w:permEnd w:id="1211977618"/>
                     </w:p>
                   </w:txbxContent>
                 </v:textbox>
@@ -1322,11 +1320,11 @@
                               <w:ind w:left="0"/>
                               <w:jc w:val="center"/>
                             </w:pPr>
-                            <w:permStart w:id="893398526" w:edGrp="everyone"/>
+                            <w:permStart w:id="188752544" w:edGrp="everyone"/>
                             <w:r>
-                              <w:t>...</w:t>
+                              <w:t xml:space="preserve">2-polige Drehstromwicklung </w:t>
                             </w:r>
-                            <w:permEnd w:id="893398526"/>
+                            <w:permEnd w:id="188752544"/>
                           </w:p>
                         </w:txbxContent>
                       </wps:txbx>
@@ -1360,11 +1358,11 @@
                         <w:ind w:left="0"/>
                         <w:jc w:val="center"/>
                       </w:pPr>
-                      <w:permStart w:id="893398526" w:edGrp="everyone"/>
+                      <w:permStart w:id="188752544" w:edGrp="everyone"/>
                       <w:r>
-                        <w:t>...</w:t>
+                        <w:t xml:space="preserve">2-polige Drehstromwicklung </w:t>
                       </w:r>
-                      <w:permEnd w:id="893398526"/>
+                      <w:permEnd w:id="188752544"/>
                     </w:p>
                   </w:txbxContent>
                 </v:textbox>
@@ -1438,11 +1436,11 @@
                               <w:ind w:left="0"/>
                               <w:jc w:val="center"/>
                             </w:pPr>
-                            <w:permStart w:id="273553209" w:edGrp="everyone"/>
+                            <w:permStart w:id="1901739568" w:edGrp="everyone"/>
                             <w:r>
-                              <w:t>...</w:t>
+                              <w:t xml:space="preserve">2-poliger Läufer magnetisiert </w:t>
                             </w:r>
-                            <w:permEnd w:id="273553209"/>
+                            <w:permEnd w:id="1901739568"/>
                           </w:p>
                         </w:txbxContent>
                       </wps:txbx>
@@ -1476,11 +1474,11 @@
                         <w:ind w:left="0"/>
                         <w:jc w:val="center"/>
                       </w:pPr>
-                      <w:permStart w:id="273553209" w:edGrp="everyone"/>
+                      <w:permStart w:id="1901739568" w:edGrp="everyone"/>
                       <w:r>
-                        <w:t>...</w:t>
+                        <w:t xml:space="preserve">2-poliger Läufer magnetisiert </w:t>
                       </w:r>
-                      <w:permEnd w:id="273553209"/>
+                      <w:permEnd w:id="1901739568"/>
                     </w:p>
                   </w:txbxContent>
                 </v:textbox>
@@ -1517,11 +1515,11 @@
       <w:r>
         <w:t xml:space="preserve">Der Läufer (Rotor) der Synchronmaschine dreht mit der </w:t>
       </w:r>
-      <w:permStart w:id="432290179" w:edGrp="everyone"/>
-      <w:r>
-        <w:t>...</w:t>
-      </w:r>
-      <w:permEnd w:id="432290179"/>
+      <w:permStart w:id="731862592" w:edGrp="everyone"/>
+      <w:r>
+        <w:t xml:space="preserve">genau gleichen </w:t>
+      </w:r>
+      <w:permEnd w:id="731862592"/>
       <w:r>
         <w:t xml:space="preserve"> Drehzahl wie das verursachende Drehfeld.</w:t>
       </w:r>
@@ -1610,11 +1608,11 @@
                               <w:ind w:left="0"/>
                               <w:jc w:val="center"/>
                             </w:pPr>
-                            <w:permStart w:id="1841770034" w:edGrp="everyone"/>
+                            <w:permStart w:id="261832427" w:edGrp="everyone"/>
                             <w:r>
-                              <w:t>...</w:t>
+                              <w:t xml:space="preserve">Drehfeld synchron </w:t>
                             </w:r>
-                            <w:permEnd w:id="1841770034"/>
+                            <w:permEnd w:id="261832427"/>
                           </w:p>
                         </w:txbxContent>
                       </wps:txbx>
@@ -1648,11 +1646,11 @@
                         <w:ind w:left="0"/>
                         <w:jc w:val="center"/>
                       </w:pPr>
-                      <w:permStart w:id="1841770034" w:edGrp="everyone"/>
+                      <w:permStart w:id="261832427" w:edGrp="everyone"/>
                       <w:r>
-                        <w:t>...</w:t>
+                        <w:t xml:space="preserve">Drehfeld synchron </w:t>
                       </w:r>
-                      <w:permEnd w:id="1841770034"/>
+                      <w:permEnd w:id="261832427"/>
                     </w:p>
                   </w:txbxContent>
                 </v:textbox>
@@ -1806,11 +1804,11 @@
                               <w:ind w:left="0"/>
                               <w:jc w:val="center"/>
                             </w:pPr>
-                            <w:permStart w:id="680212080" w:edGrp="everyone"/>
+                            <w:permStart w:id="1872188067" w:edGrp="everyone"/>
                             <w:r>
-                              <w:t>...</w:t>
+                              <w:t xml:space="preserve">Rotorfeld asynchron </w:t>
                             </w:r>
-                            <w:permEnd w:id="680212080"/>
+                            <w:permEnd w:id="1872188067"/>
                           </w:p>
                         </w:txbxContent>
                       </wps:txbx>
@@ -1844,11 +1842,11 @@
                         <w:ind w:left="0"/>
                         <w:jc w:val="center"/>
                       </w:pPr>
-                      <w:permStart w:id="680212080" w:edGrp="everyone"/>
+                      <w:permStart w:id="1872188067" w:edGrp="everyone"/>
                       <w:r>
-                        <w:t>...</w:t>
+                        <w:t xml:space="preserve">Rotorfeld asynchron </w:t>
                       </w:r>
-                      <w:permEnd w:id="680212080"/>
+                      <w:permEnd w:id="1872188067"/>
                     </w:p>
                   </w:txbxContent>
                 </v:textbox>
@@ -2083,11 +2081,11 @@
                               <w:ind w:left="0"/>
                               <w:jc w:val="center"/>
                             </w:pPr>
-                            <w:permStart w:id="1778259394" w:edGrp="everyone"/>
+                            <w:permStart w:id="1685605199" w:edGrp="everyone"/>
                             <w:r>
-                              <w:t>...</w:t>
+                              <w:t xml:space="preserve">Läufer mit Kurzschlusswicklung </w:t>
                             </w:r>
-                            <w:permEnd w:id="1778259394"/>
+                            <w:permEnd w:id="1685605199"/>
                           </w:p>
                         </w:txbxContent>
                       </wps:txbx>
@@ -2121,11 +2119,11 @@
                         <w:ind w:left="0"/>
                         <w:jc w:val="center"/>
                       </w:pPr>
-                      <w:permStart w:id="1778259394" w:edGrp="everyone"/>
+                      <w:permStart w:id="1685605199" w:edGrp="everyone"/>
                       <w:r>
-                        <w:t>...</w:t>
+                        <w:t xml:space="preserve">Läufer mit Kurzschlusswicklung </w:t>
                       </w:r>
-                      <w:permEnd w:id="1778259394"/>
+                      <w:permEnd w:id="1685605199"/>
                     </w:p>
                   </w:txbxContent>
                 </v:textbox>
@@ -2199,11 +2197,11 @@
                               <w:ind w:left="0"/>
                               <w:jc w:val="center"/>
                             </w:pPr>
-                            <w:permStart w:id="456658888" w:edGrp="everyone"/>
+                            <w:permStart w:id="46603845" w:edGrp="everyone"/>
                             <w:r>
-                              <w:t>...</w:t>
+                              <w:t xml:space="preserve">4-polige Drehstromwicklung </w:t>
                             </w:r>
-                            <w:permEnd w:id="456658888"/>
+                            <w:permEnd w:id="46603845"/>
                           </w:p>
                         </w:txbxContent>
                       </wps:txbx>
@@ -2237,11 +2235,11 @@
                         <w:ind w:left="0"/>
                         <w:jc w:val="center"/>
                       </w:pPr>
-                      <w:permStart w:id="456658888" w:edGrp="everyone"/>
+                      <w:permStart w:id="46603845" w:edGrp="everyone"/>
                       <w:r>
-                        <w:t>...</w:t>
+                        <w:t xml:space="preserve">4-polige Drehstromwicklung </w:t>
                       </w:r>
-                      <w:permEnd w:id="456658888"/>
+                      <w:permEnd w:id="46603845"/>
                     </w:p>
                   </w:txbxContent>
                 </v:textbox>
@@ -2325,16 +2323,19 @@
                             <w:r>
                               <w:t>p</w:t>
                             </w:r>
-                            <w:permStart w:id="1301965816" w:edGrp="everyone"/>
-                            <w:permEnd w:id="1301965816"/>
+                            <w:permStart w:id="365378814" w:edGrp="everyone"/>
+                            <w:permEnd w:id="365378814"/>
                             <w:r>
                               <w:t xml:space="preserve"> = </w:t>
                             </w:r>
-                            <w:permStart w:id="669272336" w:edGrp="everyone"/>
+                            <w:permStart w:id="688077444" w:edGrp="everyone"/>
                             <w:r>
-                              <w:t>...</w:t>
+                              <w:t xml:space="preserve">Polpaarzahl </w:t>
                             </w:r>
-                            <w:permEnd w:id="669272336"/>
+                            <w:r>
+                              <w:t>.</w:t>
+                            </w:r>
+                            <w:permEnd w:id="688077444"/>
                           </w:p>
                           <w:p>
                             <w:pPr>
@@ -2344,14 +2345,11 @@
                             <w:r>
                               <w:t xml:space="preserve">f = </w:t>
                             </w:r>
-                            <w:permStart w:id="683413211" w:edGrp="everyone"/>
+                            <w:permStart w:id="1763116311" w:edGrp="everyone"/>
                             <w:r>
-                              <w:t>.</w:t>
+                              <w:t xml:space="preserve">Netzfrequenz </w:t>
                             </w:r>
-                            <w:r>
-                              <w:t>..</w:t>
-                            </w:r>
-                            <w:permEnd w:id="683413211"/>
+                            <w:permEnd w:id="1763116311"/>
                           </w:p>
                           <w:p>
                             <w:pPr>
@@ -2370,11 +2368,11 @@
                             <w:r>
                               <w:t xml:space="preserve"> = </w:t>
                             </w:r>
-                            <w:permStart w:id="448227001" w:edGrp="everyone"/>
+                            <w:permStart w:id="2012836604" w:edGrp="everyone"/>
                             <w:r>
-                              <w:t>...</w:t>
+                              <w:t xml:space="preserve">Synchrondrehzahl </w:t>
                             </w:r>
-                            <w:permEnd w:id="448227001"/>
+                            <w:permEnd w:id="2012836604"/>
                           </w:p>
                           <w:p>
                             <w:pPr>
@@ -2384,11 +2382,11 @@
                             <w:r>
                               <w:t xml:space="preserve">n = </w:t>
                             </w:r>
-                            <w:permStart w:id="1895828336" w:edGrp="everyone"/>
+                            <w:permStart w:id="1095721725" w:edGrp="everyone"/>
                             <w:r>
-                              <w:t>...</w:t>
+                              <w:t xml:space="preserve">Motordrehzahl </w:t>
                             </w:r>
-                            <w:permEnd w:id="1895828336"/>
+                            <w:permEnd w:id="1095721725"/>
                           </w:p>
                           <w:p>
                             <w:pPr>
@@ -2398,11 +2396,11 @@
                             <w:r>
                               <w:t xml:space="preserve">s = </w:t>
                             </w:r>
-                            <w:permStart w:id="596861418" w:edGrp="everyone"/>
+                            <w:permStart w:id="1107904411" w:edGrp="everyone"/>
                             <w:r>
-                              <w:t>...</w:t>
+                              <w:t xml:space="preserve">Schlupf </w:t>
                             </w:r>
-                            <w:permEnd w:id="596861418"/>
+                            <w:permEnd w:id="1107904411"/>
                           </w:p>
                         </w:txbxContent>
                       </wps:txbx>
@@ -2423,7 +2421,11 @@
           </mc:Choice>
           <mc:Fallback>
             <w:pict>
-              <v:shape w14:anchorId="1B96ED86" id="Textfeld 6" o:spid="_x0000_s1035" type="#_x0000_t202" style="position:absolute;left:0;text-align:left;margin-left:171.95pt;margin-top:53.1pt;width:294.95pt;height:112.25pt;z-index:251687936;visibility:visible;mso-wrap-style:square;mso-height-percent:0;mso-wrap-distance-left:9pt;mso-wrap-distance-top:0;mso-wrap-distance-right:9pt;mso-wrap-distance-bottom:0;mso-position-horizontal:absolute;mso-position-horizontal-relative:text;mso-position-vertical:absolute;mso-position-vertical-relative:text;mso-height-percent:0;mso-height-relative:margin;v-text-anchor:top" o:gfxdata="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" filled="f" stroked="f" strokeweight=".5pt">
+              <v:shapetype w14:anchorId="1B96ED86" id="_x0000_t202" coordsize="21600,21600" o:spt="202" path="m,l,21600r21600,l21600,xe">
+                <v:stroke joinstyle="miter"/>
+                <v:path gradientshapeok="t" o:connecttype="rect"/>
+              </v:shapetype>
+              <v:shape id="Textfeld 6" o:spid="_x0000_s1035" type="#_x0000_t202" style="position:absolute;left:0;text-align:left;margin-left:171.95pt;margin-top:53.1pt;width:294.95pt;height:112.25pt;z-index:251687936;visibility:visible;mso-wrap-style:square;mso-height-percent:0;mso-wrap-distance-left:9pt;mso-wrap-distance-top:0;mso-wrap-distance-right:9pt;mso-wrap-distance-bottom:0;mso-position-horizontal:absolute;mso-position-horizontal-relative:text;mso-position-vertical:absolute;mso-position-vertical-relative:text;mso-height-percent:0;mso-height-relative:margin;v-text-anchor:top" o:gfxdata="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" filled="f" stroked="f" strokeweight=".5pt">
                 <v:textbox inset="1mm,1mm,1mm,1mm">
                   <w:txbxContent>
                     <w:p>
@@ -2434,16 +2436,19 @@
                       <w:r>
                         <w:t>p</w:t>
                       </w:r>
-                      <w:permStart w:id="1301965816" w:edGrp="everyone"/>
-                      <w:permEnd w:id="1301965816"/>
+                      <w:permStart w:id="365378814" w:edGrp="everyone"/>
+                      <w:permEnd w:id="365378814"/>
                       <w:r>
                         <w:t xml:space="preserve"> = </w:t>
                       </w:r>
-                      <w:permStart w:id="669272336" w:edGrp="everyone"/>
+                      <w:permStart w:id="688077444" w:edGrp="everyone"/>
                       <w:r>
-                        <w:t>...</w:t>
+                        <w:t xml:space="preserve">Polpaarzahl </w:t>
                       </w:r>
-                      <w:permEnd w:id="669272336"/>
+                      <w:r>
+                        <w:t>.</w:t>
+                      </w:r>
+                      <w:permEnd w:id="688077444"/>
                     </w:p>
                     <w:p>
                       <w:pPr>
@@ -2453,14 +2458,11 @@
                       <w:r>
                         <w:t xml:space="preserve">f = </w:t>
                       </w:r>
-                      <w:permStart w:id="683413211" w:edGrp="everyone"/>
+                      <w:permStart w:id="1763116311" w:edGrp="everyone"/>
                       <w:r>
-                        <w:t>.</w:t>
+                        <w:t xml:space="preserve">Netzfrequenz </w:t>
                       </w:r>
-                      <w:r>
-                        <w:t>..</w:t>
-                      </w:r>
-                      <w:permEnd w:id="683413211"/>
+                      <w:permEnd w:id="1763116311"/>
                     </w:p>
                     <w:p>
                       <w:pPr>
@@ -2479,11 +2481,11 @@
                       <w:r>
                         <w:t xml:space="preserve"> = </w:t>
                       </w:r>
-                      <w:permStart w:id="448227001" w:edGrp="everyone"/>
+                      <w:permStart w:id="2012836604" w:edGrp="everyone"/>
                       <w:r>
-                        <w:t>...</w:t>
+                        <w:t xml:space="preserve">Synchrondrehzahl </w:t>
                       </w:r>
-                      <w:permEnd w:id="448227001"/>
+                      <w:permEnd w:id="2012836604"/>
                     </w:p>
                     <w:p>
                       <w:pPr>
@@ -2493,11 +2495,11 @@
                       <w:r>
                         <w:t xml:space="preserve">n = </w:t>
                       </w:r>
-                      <w:permStart w:id="1895828336" w:edGrp="everyone"/>
+                      <w:permStart w:id="1095721725" w:edGrp="everyone"/>
                       <w:r>
-                        <w:t>...</w:t>
+                        <w:t xml:space="preserve">Motordrehzahl </w:t>
                       </w:r>
-                      <w:permEnd w:id="1895828336"/>
+                      <w:permEnd w:id="1095721725"/>
                     </w:p>
                     <w:p>
                       <w:pPr>
@@ -2507,11 +2509,11 @@
                       <w:r>
                         <w:t xml:space="preserve">s = </w:t>
                       </w:r>
-                      <w:permStart w:id="596861418" w:edGrp="everyone"/>
+                      <w:permStart w:id="1107904411" w:edGrp="everyone"/>
                       <w:r>
-                        <w:t>...</w:t>
+                        <w:t xml:space="preserve">Schlupf </w:t>
                       </w:r>
-                      <w:permEnd w:id="596861418"/>
+                      <w:permEnd w:id="1107904411"/>
                     </w:p>
                   </w:txbxContent>
                 </v:textbox>
@@ -2733,11 +2735,11 @@
       <w:r>
         <w:t xml:space="preserve">Der Läufer (Rotor) der Asynchronmaschine dreht stets mit einer </w:t>
       </w:r>
-      <w:permStart w:id="90384156" w:edGrp="everyone"/>
-      <w:r>
-        <w:t>...</w:t>
-      </w:r>
-      <w:permEnd w:id="90384156"/>
+      <w:permStart w:id="744556268" w:edGrp="everyone"/>
+      <w:r>
+        <w:t xml:space="preserve">kleineren </w:t>
+      </w:r>
+      <w:permEnd w:id="744556268"/>
       <w:r>
         <w:t xml:space="preserve"> Drehzahl wie das verursachende Drehfeld.</w:t>
       </w:r>
@@ -2852,11 +2854,11 @@
                               <w:ind w:left="0"/>
                               <w:jc w:val="center"/>
                             </w:pPr>
-                            <w:permStart w:id="450514178" w:edGrp="everyone"/>
+                            <w:permStart w:id="1450987447" w:edGrp="everyone"/>
                             <w:r>
-                              <w:t>...</w:t>
+                              <w:t xml:space="preserve">Klemmkasten </w:t>
                             </w:r>
-                            <w:permEnd w:id="450514178"/>
+                            <w:permEnd w:id="1450987447"/>
                           </w:p>
                         </w:txbxContent>
                       </wps:txbx>
@@ -2890,11 +2892,11 @@
                         <w:ind w:left="0"/>
                         <w:jc w:val="center"/>
                       </w:pPr>
-                      <w:permStart w:id="450514178" w:edGrp="everyone"/>
+                      <w:permStart w:id="1450987447" w:edGrp="everyone"/>
                       <w:r>
-                        <w:t>...</w:t>
+                        <w:t xml:space="preserve">Klemmkasten </w:t>
                       </w:r>
-                      <w:permEnd w:id="450514178"/>
+                      <w:permEnd w:id="1450987447"/>
                     </w:p>
                   </w:txbxContent>
                 </v:textbox>
@@ -2974,11 +2976,11 @@
                               <w:ind w:left="0"/>
                               <w:jc w:val="center"/>
                             </w:pPr>
-                            <w:permStart w:id="278221339" w:edGrp="everyone"/>
+                            <w:permStart w:id="735123001" w:edGrp="everyone"/>
                             <w:r>
-                              <w:t>...</w:t>
+                              <w:t xml:space="preserve">Ständergehäuse </w:t>
                             </w:r>
-                            <w:permEnd w:id="278221339"/>
+                            <w:permEnd w:id="735123001"/>
                           </w:p>
                         </w:txbxContent>
                       </wps:txbx>
@@ -3012,11 +3014,11 @@
                         <w:ind w:left="0"/>
                         <w:jc w:val="center"/>
                       </w:pPr>
-                      <w:permStart w:id="278221339" w:edGrp="everyone"/>
+                      <w:permStart w:id="735123001" w:edGrp="everyone"/>
                       <w:r>
-                        <w:t>...</w:t>
+                        <w:t xml:space="preserve">Ständergehäuse </w:t>
                       </w:r>
-                      <w:permEnd w:id="278221339"/>
+                      <w:permEnd w:id="735123001"/>
                     </w:p>
                   </w:txbxContent>
                 </v:textbox>
@@ -3089,11 +3091,11 @@
                               <w:ind w:left="0"/>
                               <w:jc w:val="center"/>
                             </w:pPr>
-                            <w:permStart w:id="1911705924" w:edGrp="everyone"/>
+                            <w:permStart w:id="1261576725" w:edGrp="everyone"/>
                             <w:r>
-                              <w:t>...</w:t>
+                              <w:t xml:space="preserve">Welle </w:t>
                             </w:r>
-                            <w:permEnd w:id="1911705924"/>
+                            <w:permEnd w:id="1261576725"/>
                           </w:p>
                         </w:txbxContent>
                       </wps:txbx>
@@ -3127,11 +3129,11 @@
                         <w:ind w:left="0"/>
                         <w:jc w:val="center"/>
                       </w:pPr>
-                      <w:permStart w:id="1911705924" w:edGrp="everyone"/>
+                      <w:permStart w:id="1261576725" w:edGrp="everyone"/>
                       <w:r>
-                        <w:t>...</w:t>
+                        <w:t xml:space="preserve">Welle </w:t>
                       </w:r>
-                      <w:permEnd w:id="1911705924"/>
+                      <w:permEnd w:id="1261576725"/>
                     </w:p>
                   </w:txbxContent>
                 </v:textbox>
@@ -3205,11 +3207,11 @@
                               <w:ind w:left="0"/>
                               <w:jc w:val="center"/>
                             </w:pPr>
-                            <w:permStart w:id="920203585" w:edGrp="everyone"/>
+                            <w:permStart w:id="1543115422" w:edGrp="everyone"/>
                             <w:r>
-                              <w:t>...</w:t>
+                              <w:t xml:space="preserve">Rotorblechpacket mit Läuferstäben </w:t>
                             </w:r>
-                            <w:permEnd w:id="920203585"/>
+                            <w:permEnd w:id="1543115422"/>
                           </w:p>
                         </w:txbxContent>
                       </wps:txbx>
@@ -3243,11 +3245,11 @@
                         <w:ind w:left="0"/>
                         <w:jc w:val="center"/>
                       </w:pPr>
-                      <w:permStart w:id="920203585" w:edGrp="everyone"/>
+                      <w:permStart w:id="1543115422" w:edGrp="everyone"/>
                       <w:r>
-                        <w:t>...</w:t>
+                        <w:t xml:space="preserve">Rotorblechpacket mit Läuferstäben </w:t>
                       </w:r>
-                      <w:permEnd w:id="920203585"/>
+                      <w:permEnd w:id="1543115422"/>
                     </w:p>
                   </w:txbxContent>
                 </v:textbox>
@@ -3320,11 +3322,16 @@
                               <w:ind w:left="0"/>
                               <w:jc w:val="center"/>
                             </w:pPr>
-                            <w:permStart w:id="616785053" w:edGrp="everyone"/>
+                            <w:permStart w:id="1368803898" w:edGrp="everyone"/>
+                            <w:proofErr w:type="spellStart"/>
                             <w:r>
-                              <w:t>...</w:t>
+                              <w:t>Ständerbleckpacket</w:t>
                             </w:r>
-                            <w:permEnd w:id="616785053"/>
+                            <w:proofErr w:type="spellEnd"/>
+                            <w:r>
+                              <w:t xml:space="preserve">  </w:t>
+                            </w:r>
+                            <w:permEnd w:id="1368803898"/>
                           </w:p>
                         </w:txbxContent>
                       </wps:txbx>
@@ -3358,11 +3365,16 @@
                         <w:ind w:left="0"/>
                         <w:jc w:val="center"/>
                       </w:pPr>
-                      <w:permStart w:id="616785053" w:edGrp="everyone"/>
+                      <w:permStart w:id="1368803898" w:edGrp="everyone"/>
+                      <w:proofErr w:type="spellStart"/>
                       <w:r>
-                        <w:t>...</w:t>
+                        <w:t>Ständerbleckpacket</w:t>
                       </w:r>
-                      <w:permEnd w:id="616785053"/>
+                      <w:proofErr w:type="spellEnd"/>
+                      <w:r>
+                        <w:t xml:space="preserve">  </w:t>
+                      </w:r>
+                      <w:permEnd w:id="1368803898"/>
                     </w:p>
                   </w:txbxContent>
                 </v:textbox>
@@ -3436,11 +3448,11 @@
                               <w:ind w:left="0"/>
                               <w:jc w:val="center"/>
                             </w:pPr>
-                            <w:permStart w:id="930023985" w:edGrp="everyone"/>
+                            <w:permStart w:id="827008320" w:edGrp="everyone"/>
                             <w:r>
-                              <w:t>...</w:t>
+                              <w:t xml:space="preserve">Lüfter </w:t>
                             </w:r>
-                            <w:permEnd w:id="930023985"/>
+                            <w:permEnd w:id="827008320"/>
                           </w:p>
                         </w:txbxContent>
                       </wps:txbx>
@@ -3474,11 +3486,11 @@
                         <w:ind w:left="0"/>
                         <w:jc w:val="center"/>
                       </w:pPr>
-                      <w:permStart w:id="930023985" w:edGrp="everyone"/>
+                      <w:permStart w:id="827008320" w:edGrp="everyone"/>
                       <w:r>
-                        <w:t>...</w:t>
+                        <w:t xml:space="preserve">Lüfter </w:t>
                       </w:r>
-                      <w:permEnd w:id="930023985"/>
+                      <w:permEnd w:id="827008320"/>
                     </w:p>
                   </w:txbxContent>
                 </v:textbox>
@@ -3552,11 +3564,11 @@
                               <w:ind w:left="0"/>
                               <w:jc w:val="center"/>
                             </w:pPr>
-                            <w:permStart w:id="1023167050" w:edGrp="everyone"/>
+                            <w:permStart w:id="1494635984" w:edGrp="everyone"/>
                             <w:r>
-                              <w:t>...</w:t>
+                              <w:t xml:space="preserve">Kurzschlussring </w:t>
                             </w:r>
-                            <w:permEnd w:id="1023167050"/>
+                            <w:permEnd w:id="1494635984"/>
                           </w:p>
                         </w:txbxContent>
                       </wps:txbx>
@@ -3590,11 +3602,11 @@
                         <w:ind w:left="0"/>
                         <w:jc w:val="center"/>
                       </w:pPr>
-                      <w:permStart w:id="1023167050" w:edGrp="everyone"/>
+                      <w:permStart w:id="1494635984" w:edGrp="everyone"/>
                       <w:r>
-                        <w:t>...</w:t>
+                        <w:t xml:space="preserve">Kurzschlussring </w:t>
                       </w:r>
-                      <w:permEnd w:id="1023167050"/>
+                      <w:permEnd w:id="1494635984"/>
                     </w:p>
                   </w:txbxContent>
                 </v:textbox>
@@ -3668,11 +3680,11 @@
                               <w:ind w:left="0"/>
                               <w:jc w:val="center"/>
                             </w:pPr>
-                            <w:permStart w:id="1660379962" w:edGrp="everyone"/>
+                            <w:permStart w:id="827548509" w:edGrp="everyone"/>
                             <w:r>
-                              <w:t>...</w:t>
+                              <w:t xml:space="preserve">Ständerwicklung </w:t>
                             </w:r>
-                            <w:permEnd w:id="1660379962"/>
+                            <w:permEnd w:id="827548509"/>
                           </w:p>
                         </w:txbxContent>
                       </wps:txbx>
@@ -3706,11 +3718,11 @@
                         <w:ind w:left="0"/>
                         <w:jc w:val="center"/>
                       </w:pPr>
-                      <w:permStart w:id="1660379962" w:edGrp="everyone"/>
+                      <w:permStart w:id="827548509" w:edGrp="everyone"/>
                       <w:r>
-                        <w:t>...</w:t>
+                        <w:t xml:space="preserve">Ständerwicklung </w:t>
                       </w:r>
-                      <w:permEnd w:id="1660379962"/>
+                      <w:permEnd w:id="827548509"/>
                     </w:p>
                   </w:txbxContent>
                 </v:textbox>
@@ -3784,11 +3796,11 @@
                               <w:ind w:left="0"/>
                               <w:jc w:val="center"/>
                             </w:pPr>
-                            <w:permStart w:id="2131454639" w:edGrp="everyone"/>
+                            <w:permStart w:id="737442071" w:edGrp="everyone"/>
                             <w:r>
-                              <w:t>...</w:t>
+                              <w:t>Klemmenbrett</w:t>
                             </w:r>
-                            <w:permEnd w:id="2131454639"/>
+                            <w:permEnd w:id="737442071"/>
                           </w:p>
                         </w:txbxContent>
                       </wps:txbx>
@@ -3822,11 +3834,11 @@
                         <w:ind w:left="0"/>
                         <w:jc w:val="center"/>
                       </w:pPr>
-                      <w:permStart w:id="2131454639" w:edGrp="everyone"/>
+                      <w:permStart w:id="737442071" w:edGrp="everyone"/>
                       <w:r>
-                        <w:t>...</w:t>
+                        <w:t>Klemmenbrett</w:t>
                       </w:r>
-                      <w:permEnd w:id="2131454639"/>
+                      <w:permEnd w:id="737442071"/>
                     </w:p>
                   </w:txbxContent>
                 </v:textbox>
@@ -4106,22 +4118,22 @@
       <w:r>
         <w:t xml:space="preserve">Asynchronmotoren sind </w:t>
       </w:r>
-      <w:permStart w:id="23931446" w:edGrp="everyone"/>
-      <w:r>
-        <w:t>...</w:t>
-      </w:r>
-      <w:permEnd w:id="23931446"/>
+      <w:permStart w:id="1562272072" w:edGrp="everyone"/>
+      <w:r>
+        <w:t>Induktionsmotoren</w:t>
+      </w:r>
+      <w:permEnd w:id="1562272072"/>
       <w:r>
         <w:t>. Der Läuferstrom</w:t>
       </w:r>
       <w:r>
         <w:t xml:space="preserve"> kommt durch </w:t>
       </w:r>
-      <w:permStart w:id="270094578" w:edGrp="everyone"/>
-      <w:r>
-        <w:t>...</w:t>
-      </w:r>
-      <w:permEnd w:id="270094578"/>
+      <w:permStart w:id="227019396" w:edGrp="everyone"/>
+      <w:r>
+        <w:t>Induktion</w:t>
+      </w:r>
+      <w:permEnd w:id="227019396"/>
       <w:r>
         <w:t xml:space="preserve"> zu Stande.</w:t>
       </w:r>
@@ -4142,11 +4154,11 @@
       <w:r>
         <w:t xml:space="preserve">Asynchronmotoren benötigen einen </w:t>
       </w:r>
-      <w:permStart w:id="1139490197" w:edGrp="everyone"/>
-      <w:r>
-        <w:t>...</w:t>
-      </w:r>
-      <w:permEnd w:id="1139490197"/>
+      <w:permStart w:id="145250029" w:edGrp="everyone"/>
+      <w:r>
+        <w:t xml:space="preserve">Schlupf </w:t>
+      </w:r>
+      <w:permEnd w:id="145250029"/>
       <w:r>
         <w:t xml:space="preserve"> zur Induktion des Läuferstromes.</w:t>
       </w:r>
@@ -4167,11 +4179,11 @@
       <w:r>
         <w:t xml:space="preserve">Der Schlupf von Asynchronmotoren ist von der </w:t>
       </w:r>
-      <w:permStart w:id="1416184551" w:edGrp="everyone"/>
-      <w:r>
-        <w:t>...</w:t>
-      </w:r>
-      <w:permEnd w:id="1416184551"/>
+      <w:permStart w:id="898972837" w:edGrp="everyone"/>
+      <w:r>
+        <w:t xml:space="preserve">Belastung </w:t>
+      </w:r>
+      <w:permEnd w:id="898972837"/>
       <w:r>
         <w:t xml:space="preserve"> abhängig.</w:t>
       </w:r>
@@ -4270,11 +4282,20 @@
                               <w:ind w:left="0"/>
                               <w:jc w:val="center"/>
                             </w:pPr>
-                            <w:permStart w:id="696549191" w:edGrp="everyone"/>
+                            <w:permStart w:id="931285134" w:edGrp="everyone"/>
                             <w:r>
-                              <w:t>...</w:t>
+                              <w:t>Kippmoment M</w:t>
                             </w:r>
-                            <w:permEnd w:id="696549191"/>
+                            <w:r>
+                              <w:rPr>
+                                <w:vertAlign w:val="subscript"/>
+                              </w:rPr>
+                              <w:t>K</w:t>
+                            </w:r>
+                            <w:r>
+                              <w:t xml:space="preserve"> </w:t>
+                            </w:r>
+                            <w:permEnd w:id="931285134"/>
                           </w:p>
                         </w:txbxContent>
                       </wps:txbx>
@@ -4308,11 +4329,20 @@
                         <w:ind w:left="0"/>
                         <w:jc w:val="center"/>
                       </w:pPr>
-                      <w:permStart w:id="696549191" w:edGrp="everyone"/>
+                      <w:permStart w:id="931285134" w:edGrp="everyone"/>
                       <w:r>
-                        <w:t>...</w:t>
+                        <w:t>Kippmoment M</w:t>
                       </w:r>
-                      <w:permEnd w:id="696549191"/>
+                      <w:r>
+                        <w:rPr>
+                          <w:vertAlign w:val="subscript"/>
+                        </w:rPr>
+                        <w:t>K</w:t>
+                      </w:r>
+                      <w:r>
+                        <w:t xml:space="preserve"> </w:t>
+                      </w:r>
+                      <w:permEnd w:id="931285134"/>
                     </w:p>
                   </w:txbxContent>
                 </v:textbox>
@@ -4391,11 +4421,20 @@
                               <w:ind w:left="0"/>
                               <w:jc w:val="center"/>
                             </w:pPr>
-                            <w:permStart w:id="505241540" w:edGrp="everyone"/>
+                            <w:permStart w:id="1000551208" w:edGrp="everyone"/>
                             <w:r>
-                              <w:t>...</w:t>
+                              <w:t>Anzugsmoment M</w:t>
                             </w:r>
-                            <w:permEnd w:id="505241540"/>
+                            <w:r>
+                              <w:rPr>
+                                <w:vertAlign w:val="subscript"/>
+                              </w:rPr>
+                              <w:t>A</w:t>
+                            </w:r>
+                            <w:r>
+                              <w:t xml:space="preserve"> </w:t>
+                            </w:r>
+                            <w:permEnd w:id="1000551208"/>
                           </w:p>
                         </w:txbxContent>
                       </wps:txbx>
@@ -4429,11 +4468,20 @@
                         <w:ind w:left="0"/>
                         <w:jc w:val="center"/>
                       </w:pPr>
-                      <w:permStart w:id="505241540" w:edGrp="everyone"/>
+                      <w:permStart w:id="1000551208" w:edGrp="everyone"/>
                       <w:r>
-                        <w:t>...</w:t>
+                        <w:t>Anzugsmoment M</w:t>
                       </w:r>
-                      <w:permEnd w:id="505241540"/>
+                      <w:r>
+                        <w:rPr>
+                          <w:vertAlign w:val="subscript"/>
+                        </w:rPr>
+                        <w:t>A</w:t>
+                      </w:r>
+                      <w:r>
+                        <w:t xml:space="preserve"> </w:t>
+                      </w:r>
+                      <w:permEnd w:id="1000551208"/>
                     </w:p>
                   </w:txbxContent>
                 </v:textbox>
@@ -4513,11 +4561,20 @@
                               <w:ind w:left="0"/>
                               <w:jc w:val="center"/>
                             </w:pPr>
-                            <w:permStart w:id="567245899" w:edGrp="everyone"/>
+                            <w:permStart w:id="1926439170" w:edGrp="everyone"/>
                             <w:r>
-                              <w:t>...</w:t>
+                              <w:t>Sattelmoment M</w:t>
                             </w:r>
-                            <w:permEnd w:id="567245899"/>
+                            <w:r>
+                              <w:rPr>
+                                <w:vertAlign w:val="subscript"/>
+                              </w:rPr>
+                              <w:t>S</w:t>
+                            </w:r>
+                            <w:r>
+                              <w:t xml:space="preserve"> </w:t>
+                            </w:r>
+                            <w:permEnd w:id="1926439170"/>
                           </w:p>
                         </w:txbxContent>
                       </wps:txbx>
@@ -4551,11 +4608,20 @@
                         <w:ind w:left="0"/>
                         <w:jc w:val="center"/>
                       </w:pPr>
-                      <w:permStart w:id="567245899" w:edGrp="everyone"/>
+                      <w:permStart w:id="1926439170" w:edGrp="everyone"/>
                       <w:r>
-                        <w:t>...</w:t>
+                        <w:t>Sattelmoment M</w:t>
                       </w:r>
-                      <w:permEnd w:id="567245899"/>
+                      <w:r>
+                        <w:rPr>
+                          <w:vertAlign w:val="subscript"/>
+                        </w:rPr>
+                        <w:t>S</w:t>
+                      </w:r>
+                      <w:r>
+                        <w:t xml:space="preserve"> </w:t>
+                      </w:r>
+                      <w:permEnd w:id="1926439170"/>
                     </w:p>
                   </w:txbxContent>
                 </v:textbox>
@@ -4628,11 +4694,25 @@
                               <w:ind w:left="0"/>
                               <w:jc w:val="center"/>
                             </w:pPr>
-                            <w:permStart w:id="702236794" w:edGrp="everyone"/>
+                            <w:permStart w:id="1587497437" w:edGrp="everyone"/>
+                            <w:proofErr w:type="spellStart"/>
                             <w:r>
-                              <w:t>...</w:t>
+                              <w:t>Bemessungmoment</w:t>
                             </w:r>
-                            <w:permEnd w:id="702236794"/>
+                            <w:proofErr w:type="spellEnd"/>
+                            <w:r>
+                              <w:t xml:space="preserve"> M</w:t>
+                            </w:r>
+                            <w:r>
+                              <w:rPr>
+                                <w:vertAlign w:val="subscript"/>
+                              </w:rPr>
+                              <w:t>N</w:t>
+                            </w:r>
+                            <w:r>
+                              <w:t xml:space="preserve"> </w:t>
+                            </w:r>
+                            <w:permEnd w:id="1587497437"/>
                           </w:p>
                         </w:txbxContent>
                       </wps:txbx>
@@ -4666,11 +4746,25 @@
                         <w:ind w:left="0"/>
                         <w:jc w:val="center"/>
                       </w:pPr>
-                      <w:permStart w:id="702236794" w:edGrp="everyone"/>
+                      <w:permStart w:id="1587497437" w:edGrp="everyone"/>
+                      <w:proofErr w:type="spellStart"/>
                       <w:r>
-                        <w:t>...</w:t>
+                        <w:t>Bemessungmoment</w:t>
                       </w:r>
-                      <w:permEnd w:id="702236794"/>
+                      <w:proofErr w:type="spellEnd"/>
+                      <w:r>
+                        <w:t xml:space="preserve"> M</w:t>
+                      </w:r>
+                      <w:r>
+                        <w:rPr>
+                          <w:vertAlign w:val="subscript"/>
+                        </w:rPr>
+                        <w:t>N</w:t>
+                      </w:r>
+                      <w:r>
+                        <w:t xml:space="preserve"> </w:t>
+                      </w:r>
+                      <w:permEnd w:id="1587497437"/>
                     </w:p>
                   </w:txbxContent>
                 </v:textbox>
@@ -4749,11 +4843,11 @@
         <w:tab/>
         <w:t xml:space="preserve">Das Drehmoment, welches der Motor aus dem </w:t>
       </w:r>
-      <w:permStart w:id="889484096" w:edGrp="everyone"/>
-      <w:r>
-        <w:t>...</w:t>
-      </w:r>
-      <w:permEnd w:id="889484096"/>
+      <w:permStart w:id="1058821266" w:edGrp="everyone"/>
+      <w:r>
+        <w:t xml:space="preserve">Stillstand </w:t>
+      </w:r>
+      <w:permEnd w:id="1058821266"/>
       <w:r>
         <w:t xml:space="preserve"> an der Läuferwelle abgibt (Anlaufvorgang)</w:t>
       </w:r>
@@ -4779,11 +4873,11 @@
         <w:tab/>
         <w:t xml:space="preserve">Das </w:t>
       </w:r>
-      <w:permStart w:id="268310579" w:edGrp="everyone"/>
-      <w:r>
-        <w:t>...</w:t>
-      </w:r>
-      <w:permEnd w:id="268310579"/>
+      <w:permStart w:id="1541493997" w:edGrp="everyone"/>
+      <w:r>
+        <w:t xml:space="preserve">kleinste </w:t>
+      </w:r>
+      <w:permEnd w:id="1541493997"/>
       <w:r>
         <w:t xml:space="preserve"> Motormoment nach dem Anlauf.</w:t>
       </w:r>
@@ -4809,11 +4903,11 @@
         <w:tab/>
         <w:t xml:space="preserve">Das </w:t>
       </w:r>
-      <w:permStart w:id="788801259" w:edGrp="everyone"/>
-      <w:r>
-        <w:t>...</w:t>
-      </w:r>
-      <w:permEnd w:id="788801259"/>
+      <w:permStart w:id="1152127258" w:edGrp="everyone"/>
+      <w:r>
+        <w:t xml:space="preserve">höchste </w:t>
+      </w:r>
+      <w:permEnd w:id="1152127258"/>
       <w:r>
         <w:t xml:space="preserve"> Drehmoment, das der Asynchronmotor abgeben kann Wird der Motor stärker belastet, sinkt die Drehzahl ab und der Läufer kommt zum Stillstand.</w:t>
       </w:r>
@@ -4839,11 +4933,11 @@
         <w:tab/>
         <w:t xml:space="preserve">Das Bemessungsmoment (Nenndrehmoment), für welches der Asynchronmotor </w:t>
       </w:r>
-      <w:permStart w:id="1800428369" w:edGrp="everyone"/>
-      <w:r>
-        <w:t>...</w:t>
-      </w:r>
-      <w:permEnd w:id="1800428369"/>
+      <w:permStart w:id="2070228991" w:edGrp="everyone"/>
+      <w:r>
+        <w:t xml:space="preserve">gebaut </w:t>
+      </w:r>
+      <w:permEnd w:id="2070228991"/>
       <w:r>
         <w:t xml:space="preserve"> ist.</w:t>
       </w:r>
@@ -4964,11 +5058,24 @@
                             <w:r>
                               <w:t xml:space="preserve">M = </w:t>
                             </w:r>
-                            <w:permStart w:id="995307904" w:edGrp="everyone"/>
+                            <w:permStart w:id="1372205748" w:edGrp="everyone"/>
                             <w:r>
-                              <w:t>...</w:t>
+                              <w:t xml:space="preserve">Drehmoment in </w:t>
                             </w:r>
-                            <w:permEnd w:id="995307904"/>
+                            <w:proofErr w:type="spellStart"/>
+                            <w:r>
+                              <w:t>N</w:t>
+                            </w:r>
+                            <w:bookmarkStart w:id="0" w:name="_GoBack"/>
+                            <w:bookmarkEnd w:id="0"/>
+                            <w:r>
+                              <w:t>m</w:t>
+                            </w:r>
+                            <w:proofErr w:type="spellEnd"/>
+                            <w:r>
+                              <w:t xml:space="preserve"> </w:t>
+                            </w:r>
+                            <w:permEnd w:id="1372205748"/>
                           </w:p>
                           <w:p>
                             <w:pPr>
@@ -4978,11 +5085,11 @@
                             <w:r>
                               <w:t xml:space="preserve">P = </w:t>
                             </w:r>
-                            <w:permStart w:id="1001985850" w:edGrp="everyone"/>
+                            <w:permStart w:id="2104391007" w:edGrp="everyone"/>
                             <w:r>
-                              <w:t>...</w:t>
+                              <w:t xml:space="preserve">Motorleistung an der Well in W </w:t>
                             </w:r>
-                            <w:permEnd w:id="1001985850"/>
+                            <w:permEnd w:id="2104391007"/>
                           </w:p>
                           <w:p>
                             <w:pPr>
@@ -4992,11 +5099,11 @@
                             <w:r>
                               <w:t xml:space="preserve">n = </w:t>
                             </w:r>
-                            <w:permStart w:id="1894803041" w:edGrp="everyone"/>
+                            <w:permStart w:id="411117180" w:edGrp="everyone"/>
                             <w:r>
-                              <w:t>...</w:t>
+                              <w:t xml:space="preserve">Drehzahl an der Motowelle in 1/s </w:t>
                             </w:r>
-                            <w:permEnd w:id="1894803041"/>
+                            <w:permEnd w:id="411117180"/>
                           </w:p>
                           <w:p>
                             <w:pPr>
@@ -5006,11 +5113,11 @@
                             <w:r>
                               <w:t xml:space="preserve">ω = </w:t>
                             </w:r>
-                            <w:permStart w:id="784956311" w:edGrp="everyone"/>
+                            <w:permStart w:id="1530017083" w:edGrp="everyone"/>
                             <w:r>
-                              <w:t>...</w:t>
+                              <w:t xml:space="preserve">Winkelgeschwindigkeit in 1/s </w:t>
                             </w:r>
-                            <w:permEnd w:id="784956311"/>
+                            <w:permEnd w:id="1530017083"/>
                           </w:p>
                         </w:txbxContent>
                       </wps:txbx>
@@ -5042,11 +5149,24 @@
                       <w:r>
                         <w:t xml:space="preserve">M = </w:t>
                       </w:r>
-                      <w:permStart w:id="995307904" w:edGrp="everyone"/>
+                      <w:permStart w:id="1372205748" w:edGrp="everyone"/>
                       <w:r>
-                        <w:t>...</w:t>
+                        <w:t xml:space="preserve">Drehmoment in </w:t>
                       </w:r>
-                      <w:permEnd w:id="995307904"/>
+                      <w:proofErr w:type="spellStart"/>
+                      <w:r>
+                        <w:t>N</w:t>
+                      </w:r>
+                      <w:bookmarkStart w:id="1" w:name="_GoBack"/>
+                      <w:bookmarkEnd w:id="1"/>
+                      <w:r>
+                        <w:t>m</w:t>
+                      </w:r>
+                      <w:proofErr w:type="spellEnd"/>
+                      <w:r>
+                        <w:t xml:space="preserve"> </w:t>
+                      </w:r>
+                      <w:permEnd w:id="1372205748"/>
                     </w:p>
                     <w:p>
                       <w:pPr>
@@ -5056,11 +5176,11 @@
                       <w:r>
                         <w:t xml:space="preserve">P = </w:t>
                       </w:r>
-                      <w:permStart w:id="1001985850" w:edGrp="everyone"/>
+                      <w:permStart w:id="2104391007" w:edGrp="everyone"/>
                       <w:r>
-                        <w:t>...</w:t>
+                        <w:t xml:space="preserve">Motorleistung an der Well in W </w:t>
                       </w:r>
-                      <w:permEnd w:id="1001985850"/>
+                      <w:permEnd w:id="2104391007"/>
                     </w:p>
                     <w:p>
                       <w:pPr>
@@ -5070,11 +5190,11 @@
                       <w:r>
                         <w:t xml:space="preserve">n = </w:t>
                       </w:r>
-                      <w:permStart w:id="1894803041" w:edGrp="everyone"/>
+                      <w:permStart w:id="411117180" w:edGrp="everyone"/>
                       <w:r>
-                        <w:t>...</w:t>
+                        <w:t xml:space="preserve">Drehzahl an der Motowelle in 1/s </w:t>
                       </w:r>
-                      <w:permEnd w:id="1894803041"/>
+                      <w:permEnd w:id="411117180"/>
                     </w:p>
                     <w:p>
                       <w:pPr>
@@ -5084,11 +5204,11 @@
                       <w:r>
                         <w:t xml:space="preserve">ω = </w:t>
                       </w:r>
-                      <w:permStart w:id="784956311" w:edGrp="everyone"/>
+                      <w:permStart w:id="1530017083" w:edGrp="everyone"/>
                       <w:r>
-                        <w:t>...</w:t>
+                        <w:t xml:space="preserve">Winkelgeschwindigkeit in 1/s </w:t>
                       </w:r>
-                      <w:permEnd w:id="784956311"/>
+                      <w:permEnd w:id="1530017083"/>
                     </w:p>
                   </w:txbxContent>
                 </v:textbox>
@@ -5227,7 +5347,7 @@
         <w:sz w:val="12"/>
         <w:lang w:val="de-CH"/>
       </w:rPr>
-      <w:t>17.10.18</w:t>
+      <w:t>24.10.18</w:t>
     </w:r>
     <w:r>
       <w:rPr>
@@ -5293,7 +5413,7 @@
         <w:sz w:val="12"/>
         <w:lang w:val="de-CH"/>
       </w:rPr>
-      <w:t>2</w:t>
+      <w:t>4</w:t>
     </w:r>
     <w:r>
       <w:rPr>
@@ -5610,7 +5730,7 @@
                                         </pic:cNvPicPr>
                                       </pic:nvPicPr>
                                       <pic:blipFill>
-                                        <a:blip r:embed="rId1"/>
+                                        <a:blip r:embed="rId2"/>
                                         <a:srcRect/>
                                         <a:stretch>
                                           <a:fillRect/>
@@ -7543,7 +7663,7 @@
 </file>
 
 <file path=customXml/itemProps1.xml><?xml version="1.0" encoding="utf-8"?>
-<ds:datastoreItem xmlns:ds="http://schemas.openxmlformats.org/officeDocument/2006/customXml" ds:itemID="{DCF64794-7A4C-4835-A058-837D7B7BC8C1}">
+<ds:datastoreItem xmlns:ds="http://schemas.openxmlformats.org/officeDocument/2006/customXml" ds:itemID="{A614A559-8FC1-4B55-B4BA-83D7E2D8DC20}">
   <ds:schemaRefs>
     <ds:schemaRef ds:uri="http://schemas.openxmlformats.org/officeDocument/2006/bibliography"/>
   </ds:schemaRefs>

</xml_diff>